<commit_message>
Chapter 3 - Answers
</commit_message>
<xml_diff>
--- a/code_for_hyndman_and_athanasopoulos/Hyndman and Athanasopoulos - Chapter 3 Answers.docx
+++ b/code_for_hyndman_and_athanasopoulos/Hyndman and Athanasopoulos - Chapter 3 Answers.docx
@@ -211,27 +211,51 @@
         <w:rPr>
           <w:rFonts w:ascii="Roboto Condensed Light" w:hAnsi="Roboto Condensed Light"/>
         </w:rPr>
-        <w:t xml:space="preserve"> However, the results of the autocorrelation plot and of the </w:t>
+        <w:t xml:space="preserve"> However, the results of the autocorrelation plot and of the Ljung-box test show that there is enough evidence to reject the null hypothesis that the residuals are uncorrelated.</w:t>
+      </w:r>
+      <w:r>
+        <w:rPr>
+          <w:rFonts w:ascii="Roboto Condensed Light" w:hAnsi="Roboto Condensed Light"/>
+        </w:rPr>
+        <w:t xml:space="preserve"> It is possible, at least in theory, to predict the next residual using past values, suggesting thus there is information contained in the residuals that should be used in the model.</w:t>
+      </w:r>
+    </w:p>
+    <w:p>
+      <w:pPr>
+        <w:pStyle w:val="ListParagraph"/>
+        <w:numPr>
+          <w:ilvl w:val="0"/>
+          <w:numId w:val="1"/>
+        </w:numPr>
+        <w:rPr>
+          <w:rFonts w:ascii="Roboto Condensed Light" w:hAnsi="Roboto Condensed Light"/>
+        </w:rPr>
+      </w:pPr>
+      <w:r>
+        <w:rPr>
+          <w:rFonts w:ascii="Roboto Condensed Light" w:hAnsi="Roboto Condensed Light"/>
+        </w:rPr>
+        <w:t>The residuals of the naïve forecast are biased upward; and show a high degree of autocorrelation. Finally, the Ljung-box test rejects the null of no autocorrelation in the residuals.</w:t>
+      </w:r>
+      <w:r>
+        <w:rPr>
+          <w:rFonts w:ascii="Roboto Condensed Light" w:hAnsi="Roboto Condensed Light"/>
+        </w:rPr>
+        <w:t xml:space="preserve"> Same problems as </w:t>
       </w:r>
       <w:proofErr w:type="spellStart"/>
       <w:r>
         <w:rPr>
           <w:rFonts w:ascii="Roboto Condensed Light" w:hAnsi="Roboto Condensed Light"/>
         </w:rPr>
-        <w:t>Ljung</w:t>
+        <w:t>wwwusage</w:t>
       </w:r>
       <w:proofErr w:type="spellEnd"/>
       <w:r>
         <w:rPr>
           <w:rFonts w:ascii="Roboto Condensed Light" w:hAnsi="Roboto Condensed Light"/>
         </w:rPr>
-        <w:t>-box test show that there is enough evidence to reject the null hypothesis that the residuals are uncorrelated.</w:t>
-      </w:r>
-      <w:r>
-        <w:rPr>
-          <w:rFonts w:ascii="Roboto Condensed Light" w:hAnsi="Roboto Condensed Light"/>
-        </w:rPr>
-        <w:t xml:space="preserve"> It is possible, at least in theory, to predict the next residual using past values, suggesting thus there is information contained in the residuals that should be used in the model.</w:t>
+        <w:t xml:space="preserve"> series. Forecasts are biased upward and the correlogram and the Ljung-box test show evidence of autocorrelation.</w:t>
       </w:r>
     </w:p>
     <w:p>
@@ -245,59 +269,155 @@
           <w:rFonts w:ascii="Roboto Condensed Light" w:hAnsi="Roboto Condensed Light"/>
         </w:rPr>
       </w:pPr>
-      <w:r>
-        <w:rPr>
-          <w:rFonts w:ascii="Roboto Condensed Light" w:hAnsi="Roboto Condensed Light"/>
-        </w:rPr>
-        <w:t xml:space="preserve">The residuals of the naïve forecast are biased upward; and show a high degree of autocorrelation. Finally, the </w:t>
-      </w:r>
-      <w:proofErr w:type="spellStart"/>
-      <w:r>
-        <w:rPr>
-          <w:rFonts w:ascii="Roboto Condensed Light" w:hAnsi="Roboto Condensed Light"/>
-        </w:rPr>
-        <w:t>Ljung</w:t>
-      </w:r>
-      <w:proofErr w:type="spellEnd"/>
-      <w:r>
-        <w:rPr>
-          <w:rFonts w:ascii="Roboto Condensed Light" w:hAnsi="Roboto Condensed Light"/>
-        </w:rPr>
-        <w:t>-box test rejects the null of no autocorrelation in the residuals.</w:t>
-      </w:r>
-      <w:r>
-        <w:rPr>
-          <w:rFonts w:ascii="Roboto Condensed Light" w:hAnsi="Roboto Condensed Light"/>
-        </w:rPr>
-        <w:t xml:space="preserve"> Same problems as </w:t>
-      </w:r>
-      <w:proofErr w:type="spellStart"/>
-      <w:r>
-        <w:rPr>
-          <w:rFonts w:ascii="Roboto Condensed Light" w:hAnsi="Roboto Condensed Light"/>
-        </w:rPr>
-        <w:t>wwwusage</w:t>
-      </w:r>
-      <w:proofErr w:type="spellEnd"/>
-      <w:r>
-        <w:rPr>
-          <w:rFonts w:ascii="Roboto Condensed Light" w:hAnsi="Roboto Condensed Light"/>
-        </w:rPr>
-        <w:t xml:space="preserve"> series. Forecasts are biased upward and the correlogram and the </w:t>
-      </w:r>
-      <w:proofErr w:type="spellStart"/>
-      <w:r>
-        <w:rPr>
-          <w:rFonts w:ascii="Roboto Condensed Light" w:hAnsi="Roboto Condensed Light"/>
-        </w:rPr>
-        <w:t>Ljung</w:t>
-      </w:r>
-      <w:proofErr w:type="spellEnd"/>
-      <w:r>
-        <w:rPr>
-          <w:rFonts w:ascii="Roboto Condensed Light" w:hAnsi="Roboto Condensed Light"/>
-        </w:rPr>
-        <w:t>-box test show evidence of autocorrelation.</w:t>
+    </w:p>
+    <w:p>
+      <w:pPr>
+        <w:pStyle w:val="ListParagraph"/>
+        <w:numPr>
+          <w:ilvl w:val="1"/>
+          <w:numId w:val="1"/>
+        </w:numPr>
+        <w:rPr>
+          <w:rFonts w:ascii="Roboto Condensed Light" w:hAnsi="Roboto Condensed Light"/>
+        </w:rPr>
+      </w:pPr>
+      <w:r>
+        <w:rPr>
+          <w:rFonts w:ascii="Roboto Condensed Light" w:hAnsi="Roboto Condensed Light"/>
+        </w:rPr>
+        <w:t>False. Normality is an auxiliary property that helps in the calculation of prediction intervals. Good forecast methods obey at least two residual properties:</w:t>
+      </w:r>
+    </w:p>
+    <w:p>
+      <w:pPr>
+        <w:pStyle w:val="ListParagraph"/>
+        <w:numPr>
+          <w:ilvl w:val="2"/>
+          <w:numId w:val="1"/>
+        </w:numPr>
+        <w:rPr>
+          <w:rFonts w:ascii="Roboto Condensed Light" w:hAnsi="Roboto Condensed Light"/>
+        </w:rPr>
+      </w:pPr>
+      <w:r>
+        <w:rPr>
+          <w:rFonts w:ascii="Roboto Condensed Light" w:hAnsi="Roboto Condensed Light"/>
+        </w:rPr>
+        <w:t>They are uncorrelated.</w:t>
+      </w:r>
+    </w:p>
+    <w:p>
+      <w:pPr>
+        <w:pStyle w:val="ListParagraph"/>
+        <w:numPr>
+          <w:ilvl w:val="2"/>
+          <w:numId w:val="1"/>
+        </w:numPr>
+        <w:rPr>
+          <w:rFonts w:ascii="Roboto Condensed Light" w:hAnsi="Roboto Condensed Light"/>
+        </w:rPr>
+      </w:pPr>
+      <w:r>
+        <w:rPr>
+          <w:rFonts w:ascii="Roboto Condensed Light" w:hAnsi="Roboto Condensed Light"/>
+        </w:rPr>
+        <w:t>They have mean 0.</w:t>
+      </w:r>
+    </w:p>
+    <w:p>
+      <w:pPr>
+        <w:pStyle w:val="ListParagraph"/>
+        <w:numPr>
+          <w:ilvl w:val="1"/>
+          <w:numId w:val="1"/>
+        </w:numPr>
+        <w:rPr>
+          <w:rFonts w:ascii="Roboto Condensed Light" w:hAnsi="Roboto Condensed Light"/>
+        </w:rPr>
+      </w:pPr>
+      <w:r>
+        <w:rPr>
+          <w:rFonts w:ascii="Roboto Condensed Light" w:hAnsi="Roboto Condensed Light"/>
+        </w:rPr>
+        <w:t xml:space="preserve">False. The reliability of a forecasting method can only be determined by considering how well a model performs on new data that was not used to fit the model. </w:t>
+      </w:r>
+      <w:r>
+        <w:rPr>
+          <w:rFonts w:ascii="Roboto Condensed Light" w:hAnsi="Roboto Condensed Light"/>
+        </w:rPr>
+        <w:t>Small residuals could be a sign of overfitting.</w:t>
+      </w:r>
+    </w:p>
+    <w:p>
+      <w:pPr>
+        <w:pStyle w:val="ListParagraph"/>
+        <w:numPr>
+          <w:ilvl w:val="1"/>
+          <w:numId w:val="1"/>
+        </w:numPr>
+        <w:rPr>
+          <w:rFonts w:ascii="Roboto Condensed Light" w:hAnsi="Roboto Condensed Light"/>
+        </w:rPr>
+      </w:pPr>
+      <w:r>
+        <w:rPr>
+          <w:rFonts w:ascii="Roboto Condensed Light" w:hAnsi="Roboto Condensed Light"/>
+        </w:rPr>
+        <w:t xml:space="preserve">False. MAPE has the advantage of being </w:t>
+      </w:r>
+      <w:r>
+        <w:rPr>
+          <w:rFonts w:ascii="Roboto Condensed Light" w:hAnsi="Roboto Condensed Light"/>
+        </w:rPr>
+        <w:t>unit</w:t>
+      </w:r>
+      <w:r>
+        <w:rPr>
+          <w:rFonts w:ascii="Roboto Condensed Light" w:hAnsi="Roboto Condensed Light"/>
+        </w:rPr>
+        <w:t xml:space="preserve"> free, but they have the disadvantage compared to scale-dependent error measures of being infinite or undefined if the true value at time t is </w:t>
+      </w:r>
+      <w:r>
+        <w:rPr>
+          <w:rFonts w:ascii="Roboto Condensed Light" w:hAnsi="Roboto Condensed Light"/>
+        </w:rPr>
+        <w:t>0.</w:t>
+      </w:r>
+    </w:p>
+    <w:p>
+      <w:pPr>
+        <w:pStyle w:val="ListParagraph"/>
+        <w:numPr>
+          <w:ilvl w:val="1"/>
+          <w:numId w:val="1"/>
+        </w:numPr>
+        <w:rPr>
+          <w:rFonts w:ascii="Roboto Condensed Light" w:hAnsi="Roboto Condensed Light"/>
+        </w:rPr>
+      </w:pPr>
+      <w:r>
+        <w:rPr>
+          <w:rFonts w:ascii="Roboto Condensed Light" w:hAnsi="Roboto Condensed Light"/>
+        </w:rPr>
+        <w:t>False. More complicated models will fit the data “harder”, and might, therefore, follow noise too closely.</w:t>
+      </w:r>
+    </w:p>
+    <w:p>
+      <w:pPr>
+        <w:pStyle w:val="ListParagraph"/>
+        <w:numPr>
+          <w:ilvl w:val="1"/>
+          <w:numId w:val="1"/>
+        </w:numPr>
+        <w:rPr>
+          <w:rFonts w:ascii="Roboto Condensed Light" w:hAnsi="Roboto Condensed Light"/>
+        </w:rPr>
+      </w:pPr>
+      <w:r>
+        <w:rPr>
+          <w:rFonts w:ascii="Roboto Condensed Light" w:hAnsi="Roboto Condensed Light"/>
+        </w:rPr>
+        <w:t xml:space="preserve">True. </w:t>
       </w:r>
     </w:p>
     <w:p>
@@ -311,6 +431,103 @@
           <w:rFonts w:ascii="Roboto Condensed Light" w:hAnsi="Roboto Condensed Light"/>
         </w:rPr>
       </w:pPr>
+      <w:r>
+        <w:rPr>
+          <w:rFonts w:ascii="Roboto Condensed Light" w:hAnsi="Roboto Condensed Light"/>
+        </w:rPr>
+        <w:lastRenderedPageBreak/>
+        <w:t>No. The correlogram shows that</w:t>
+      </w:r>
+      <w:r>
+        <w:rPr>
+          <w:rFonts w:ascii="Roboto Condensed Light" w:hAnsi="Roboto Condensed Light"/>
+        </w:rPr>
+        <w:t>, at least until lag 36, there is a significant correlation between the residuals. The Ljung-box test also presents evidence against the null hypothesis that there is no residual autocorrelation.</w:t>
+      </w:r>
+      <w:r>
+        <w:rPr>
+          <w:rFonts w:ascii="Roboto Condensed Light" w:hAnsi="Roboto Condensed Light"/>
+        </w:rPr>
+        <w:t xml:space="preserve"> Finally, the residuals show a “snake-like” pattern.</w:t>
+      </w:r>
+      <w:r>
+        <w:rPr>
+          <w:rFonts w:ascii="Roboto Condensed Light" w:hAnsi="Roboto Condensed Light"/>
+        </w:rPr>
+        <w:t xml:space="preserve"> Regarding normality, they seem to have a slightly long right tail.</w:t>
+      </w:r>
+    </w:p>
+    <w:p>
+      <w:pPr>
+        <w:pStyle w:val="ListParagraph"/>
+        <w:numPr>
+          <w:ilvl w:val="0"/>
+          <w:numId w:val="1"/>
+        </w:numPr>
+        <w:rPr>
+          <w:rFonts w:ascii="Roboto Condensed Light" w:hAnsi="Roboto Condensed Light"/>
+        </w:rPr>
+      </w:pPr>
+      <w:r>
+        <w:rPr>
+          <w:rFonts w:ascii="Roboto Condensed Light" w:hAnsi="Roboto Condensed Light"/>
+        </w:rPr>
+        <w:t>The best performing model on the training set was the second one</w:t>
+      </w:r>
+      <w:r>
+        <w:rPr>
+          <w:rFonts w:ascii="Roboto Condensed Light" w:hAnsi="Roboto Condensed Light"/>
+        </w:rPr>
+        <w:t xml:space="preserve"> (omitting the last two years). On average, the forecasts were around 3% off.</w:t>
+      </w:r>
+    </w:p>
+    <w:p>
+      <w:pPr>
+        <w:pStyle w:val="ListParagraph"/>
+        <w:numPr>
+          <w:ilvl w:val="0"/>
+          <w:numId w:val="1"/>
+        </w:numPr>
+        <w:rPr>
+          <w:rFonts w:ascii="Roboto Condensed Light" w:hAnsi="Roboto Condensed Light"/>
+        </w:rPr>
+      </w:pPr>
+      <w:r>
+        <w:rPr>
+          <w:rFonts w:ascii="Roboto Condensed Light" w:hAnsi="Roboto Condensed Light"/>
+        </w:rPr>
+        <w:t>Naïve method (forecasts will be equal to last available value) performs better than the drift method using cross validation</w:t>
+      </w:r>
+      <w:r>
+        <w:rPr>
+          <w:rFonts w:ascii="Roboto Condensed Light" w:hAnsi="Roboto Condensed Light"/>
+        </w:rPr>
+        <w:t>.</w:t>
+      </w:r>
+    </w:p>
+    <w:p>
+      <w:pPr>
+        <w:pStyle w:val="ListParagraph"/>
+        <w:numPr>
+          <w:ilvl w:val="0"/>
+          <w:numId w:val="1"/>
+        </w:numPr>
+        <w:rPr>
+          <w:rFonts w:ascii="Roboto Condensed Light" w:hAnsi="Roboto Condensed Light"/>
+        </w:rPr>
+      </w:pPr>
+      <w:r>
+        <w:rPr>
+          <w:rFonts w:ascii="Roboto Condensed Light" w:hAnsi="Roboto Condensed Light"/>
+        </w:rPr>
+        <w:t>Drift method had the lowest</w:t>
+      </w:r>
+      <w:r>
+        <w:rPr>
+          <w:rFonts w:ascii="Roboto Condensed Light" w:hAnsi="Roboto Condensed Light"/>
+        </w:rPr>
+        <w:t xml:space="preserve"> MAPE on the test set. Residuals, however, do not resemble white noise, since there is evidence of autocorrelation on the correlogram and in the results of Ljung-Box test.</w:t>
+      </w:r>
       <w:bookmarkStart w:id="0" w:name="_GoBack"/>
       <w:bookmarkEnd w:id="0"/>
     </w:p>
@@ -367,7 +584,7 @@
   <w:abstractNum w:abstractNumId="0" w15:restartNumberingAfterBreak="0">
     <w:nsid w:val="4CA06B1F"/>
     <w:multiLevelType w:val="hybridMultilevel"/>
-    <w:tmpl w:val="0800257C"/>
+    <w:tmpl w:val="C0C03CD0"/>
     <w:lvl w:ilvl="0" w:tplc="04090011">
       <w:start w:val="1"/>
       <w:numFmt w:val="decimal"/>
@@ -380,16 +597,19 @@
         <w:rFonts w:hint="default"/>
       </w:rPr>
     </w:lvl>
-    <w:lvl w:ilvl="1" w:tplc="04090019">
+    <w:lvl w:ilvl="1" w:tplc="0409000F">
       <w:start w:val="1"/>
-      <w:numFmt w:val="lowerLetter"/>
+      <w:numFmt w:val="decimal"/>
       <w:lvlText w:val="%2."/>
       <w:lvlJc w:val="left"/>
       <w:pPr>
         <w:ind w:left="1440" w:hanging="360"/>
       </w:pPr>
+      <w:rPr>
+        <w:rFonts w:hint="default"/>
+      </w:rPr>
     </w:lvl>
-    <w:lvl w:ilvl="2" w:tplc="0409001B" w:tentative="1">
+    <w:lvl w:ilvl="2" w:tplc="0409001B">
       <w:start w:val="1"/>
       <w:numFmt w:val="lowerRoman"/>
       <w:lvlText w:val="%3."/>

</xml_diff>